<commit_message>
Comment section is almost done
</commit_message>
<xml_diff>
--- a/www/extra/Game2Racker Adatbázis dokumentáció.docx
+++ b/www/extra/Game2Racker Adatbázis dokumentáció.docx
@@ -4,14 +4,15 @@
   <w:body>
     <w:p>
       <w:pPr>
-        <w:pStyle w:val="Cm"/>
-        <w:rPr>
-          <w:b/>
-        </w:rPr>
-      </w:pPr>
-      <w:r>
-        <w:rPr>
-          <w:b/>
+        <w:pStyle w:val="Cmsor1"/>
+        <w:jc w:val="center"/>
+        <w:rPr>
+          <w:sz w:val="56"/>
+        </w:rPr>
+      </w:pPr>
+      <w:r>
+        <w:rPr>
+          <w:sz w:val="56"/>
         </w:rPr>
         <w:t>Game2Racker Adatbázis dokumentáció</w:t>
       </w:r>
@@ -20,6 +21,7 @@
       <w:pPr>
         <w:jc w:val="center"/>
         <w:rPr>
+          <w:rFonts w:ascii="Times New Roman" w:hAnsi="Times New Roman" w:cs="Times New Roman"/>
           <w:sz w:val="32"/>
           <w:szCs w:val="32"/>
         </w:rPr>
@@ -27,107 +29,93 @@
     </w:p>
     <w:p>
       <w:pPr>
-        <w:spacing w:before="240" w:after="0" w:line="240" w:lineRule="auto"/>
-        <w:outlineLvl w:val="0"/>
+        <w:pStyle w:val="Cmsor1"/>
+        <w:jc w:val="both"/>
+        <w:rPr>
+          <w:sz w:val="28"/>
+        </w:rPr>
+      </w:pPr>
+      <w:r>
+        <w:rPr>
+          <w:sz w:val="28"/>
+        </w:rPr>
+        <w:t>Adatbázis célja</w:t>
+      </w:r>
+    </w:p>
+    <w:p>
+      <w:pPr>
+        <w:jc w:val="both"/>
         <w:rPr>
           <w:rFonts w:ascii="Times New Roman" w:eastAsia="Times New Roman" w:hAnsi="Times New Roman" w:cs="Times New Roman"/>
-          <w:b/>
-          <w:bCs/>
-          <w:kern w:val="36"/>
-          <w:sz w:val="48"/>
-          <w:szCs w:val="48"/>
+          <w:color w:val="000000"/>
+          <w:sz w:val="24"/>
+          <w:szCs w:val="28"/>
           <w:lang w:eastAsia="hu-HU"/>
         </w:rPr>
       </w:pPr>
       <w:r>
         <w:rPr>
-          <w:rFonts w:ascii="Calibri" w:eastAsia="Times New Roman" w:hAnsi="Calibri" w:cs="Calibri"/>
-          <w:b/>
-          <w:bCs/>
-          <w:color w:val="000000"/>
-          <w:kern w:val="36"/>
-          <w:sz w:val="40"/>
-          <w:szCs w:val="40"/>
+          <w:rFonts w:ascii="Times New Roman" w:eastAsia="Times New Roman" w:hAnsi="Times New Roman" w:cs="Times New Roman"/>
+          <w:color w:val="000000"/>
+          <w:sz w:val="24"/>
+          <w:szCs w:val="28"/>
           <w:lang w:eastAsia="hu-HU"/>
         </w:rPr>
-        <w:t>Adatbázis célja</w:t>
-      </w:r>
-    </w:p>
-    <w:p>
-      <w:pPr>
-        <w:rPr>
-          <w:rFonts w:ascii="Calibri" w:eastAsia="Times New Roman" w:hAnsi="Calibri" w:cs="Calibri"/>
+        <w:t xml:space="preserve">Az adatbázis célja, hogy a weboldalon regisztráló felhasználók adatait és a weboldalon történő </w:t>
+      </w:r>
+      <w:proofErr w:type="gramStart"/>
+      <w:r>
+        <w:rPr>
+          <w:rFonts w:ascii="Times New Roman" w:eastAsia="Times New Roman" w:hAnsi="Times New Roman" w:cs="Times New Roman"/>
+          <w:color w:val="000000"/>
+          <w:sz w:val="24"/>
+          <w:szCs w:val="28"/>
+          <w:lang w:eastAsia="hu-HU"/>
+        </w:rPr>
+        <w:t>funkciókat</w:t>
+      </w:r>
+      <w:proofErr w:type="gramEnd"/>
+      <w:r>
+        <w:rPr>
+          <w:rFonts w:ascii="Times New Roman" w:eastAsia="Times New Roman" w:hAnsi="Times New Roman" w:cs="Times New Roman"/>
+          <w:color w:val="000000"/>
+          <w:sz w:val="24"/>
+          <w:szCs w:val="28"/>
+          <w:lang w:eastAsia="hu-HU"/>
+        </w:rPr>
+        <w:t xml:space="preserve"> kezeljük és eltároljuk.</w:t>
+      </w:r>
+    </w:p>
+    <w:p>
+      <w:pPr>
+        <w:jc w:val="both"/>
+        <w:rPr>
+          <w:rFonts w:ascii="Times New Roman" w:eastAsia="Times New Roman" w:hAnsi="Times New Roman" w:cs="Times New Roman"/>
           <w:color w:val="000000"/>
           <w:sz w:val="28"/>
           <w:szCs w:val="28"/>
           <w:lang w:eastAsia="hu-HU"/>
         </w:rPr>
       </w:pPr>
-      <w:r>
-        <w:rPr>
-          <w:rFonts w:ascii="Calibri" w:eastAsia="Times New Roman" w:hAnsi="Calibri" w:cs="Calibri"/>
-          <w:color w:val="000000"/>
+    </w:p>
+    <w:p>
+      <w:pPr>
+        <w:pStyle w:val="Cmsor1"/>
+        <w:jc w:val="both"/>
+        <w:rPr>
           <w:sz w:val="28"/>
-          <w:szCs w:val="28"/>
-          <w:lang w:eastAsia="hu-HU"/>
-        </w:rPr>
-        <w:t xml:space="preserve">Az adatbázis célja, hogy a weboldalon regisztráló felhasználók adatait és a weboldalon történő </w:t>
+        </w:rPr>
+      </w:pPr>
+      <w:r>
+        <w:rPr>
+          <w:sz w:val="28"/>
+        </w:rPr>
+        <w:t xml:space="preserve">Szükséges </w:t>
       </w:r>
       <w:proofErr w:type="gramStart"/>
       <w:r>
         <w:rPr>
-          <w:rFonts w:ascii="Calibri" w:eastAsia="Times New Roman" w:hAnsi="Calibri" w:cs="Calibri"/>
-          <w:color w:val="000000"/>
           <w:sz w:val="28"/>
-          <w:szCs w:val="28"/>
-          <w:lang w:eastAsia="hu-HU"/>
-        </w:rPr>
-        <w:t>funkciókat</w:t>
-      </w:r>
-      <w:proofErr w:type="gramEnd"/>
-      <w:r>
-        <w:rPr>
-          <w:rFonts w:ascii="Calibri" w:eastAsia="Times New Roman" w:hAnsi="Calibri" w:cs="Calibri"/>
-          <w:color w:val="000000"/>
-          <w:sz w:val="28"/>
-          <w:szCs w:val="28"/>
-          <w:lang w:eastAsia="hu-HU"/>
-        </w:rPr>
-        <w:t xml:space="preserve"> kezeljük és eltároljuk.</w:t>
-      </w:r>
-    </w:p>
-    <w:p>
-      <w:pPr>
-        <w:rPr>
-          <w:rFonts w:ascii="Calibri" w:eastAsia="Times New Roman" w:hAnsi="Calibri" w:cs="Calibri"/>
-          <w:color w:val="000000"/>
-          <w:sz w:val="28"/>
-          <w:szCs w:val="28"/>
-          <w:lang w:eastAsia="hu-HU"/>
-        </w:rPr>
-      </w:pPr>
-    </w:p>
-    <w:p>
-      <w:pPr>
-        <w:pStyle w:val="Cmsor1"/>
-        <w:spacing w:before="240" w:beforeAutospacing="0" w:after="0" w:afterAutospacing="0"/>
-      </w:pPr>
-      <w:r>
-        <w:rPr>
-          <w:rFonts w:ascii="Calibri" w:hAnsi="Calibri" w:cs="Calibri"/>
-          <w:color w:val="000000"/>
-          <w:sz w:val="40"/>
-          <w:szCs w:val="40"/>
-        </w:rPr>
-        <w:t xml:space="preserve">Szükséges </w:t>
-      </w:r>
-      <w:proofErr w:type="gramStart"/>
-      <w:r>
-        <w:rPr>
-          <w:rFonts w:ascii="Calibri" w:hAnsi="Calibri" w:cs="Calibri"/>
-          <w:color w:val="000000"/>
-          <w:sz w:val="40"/>
-          <w:szCs w:val="40"/>
         </w:rPr>
         <w:t>információk</w:t>
       </w:r>
@@ -141,38 +129,24 @@
           <w:numId w:val="2"/>
         </w:numPr>
         <w:spacing w:before="0" w:beforeAutospacing="0" w:after="0" w:afterAutospacing="0"/>
+        <w:jc w:val="both"/>
         <w:textAlignment w:val="baseline"/>
         <w:rPr>
-          <w:rFonts w:ascii="Calibri" w:hAnsi="Calibri" w:cs="Calibri"/>
-          <w:color w:val="000000"/>
-          <w:sz w:val="28"/>
-          <w:szCs w:val="28"/>
-        </w:rPr>
-      </w:pPr>
-      <w:r>
-        <w:rPr>
-          <w:rFonts w:ascii="Calibri" w:hAnsi="Calibri" w:cs="Calibri"/>
-          <w:color w:val="000000"/>
-          <w:sz w:val="28"/>
-          <w:szCs w:val="28"/>
-        </w:rPr>
-        <w:t>Felhasználó adatai: felhasználónév, email cím</w:t>
-      </w:r>
-      <w:r>
-        <w:rPr>
-          <w:rFonts w:ascii="Calibri" w:hAnsi="Calibri" w:cs="Calibri"/>
-          <w:color w:val="000000"/>
-          <w:sz w:val="28"/>
-          <w:szCs w:val="28"/>
-        </w:rPr>
-        <w:t xml:space="preserve">, jelszó, </w:t>
+          <w:color w:val="000000"/>
+          <w:szCs w:val="28"/>
+        </w:rPr>
+      </w:pPr>
+      <w:r>
+        <w:rPr>
+          <w:color w:val="000000"/>
+          <w:szCs w:val="28"/>
+        </w:rPr>
+        <w:t xml:space="preserve">Felhasználó adatai: felhasználónév, email cím, jelszó, </w:t>
       </w:r>
       <w:proofErr w:type="gramStart"/>
       <w:r>
         <w:rPr>
-          <w:rFonts w:ascii="Calibri" w:hAnsi="Calibri" w:cs="Calibri"/>
-          <w:color w:val="000000"/>
-          <w:sz w:val="28"/>
+          <w:color w:val="000000"/>
           <w:szCs w:val="28"/>
         </w:rPr>
         <w:t>profilkép(</w:t>
@@ -181,9 +155,7 @@
       <w:proofErr w:type="gramEnd"/>
       <w:r>
         <w:rPr>
-          <w:rFonts w:ascii="Calibri" w:hAnsi="Calibri" w:cs="Calibri"/>
-          <w:color w:val="000000"/>
-          <w:sz w:val="28"/>
+          <w:color w:val="000000"/>
           <w:szCs w:val="28"/>
         </w:rPr>
         <w:t>avatar</w:t>
@@ -191,9 +163,7 @@
       <w:proofErr w:type="spellEnd"/>
       <w:r>
         <w:rPr>
-          <w:rFonts w:ascii="Calibri" w:hAnsi="Calibri" w:cs="Calibri"/>
-          <w:color w:val="000000"/>
-          <w:sz w:val="28"/>
+          <w:color w:val="000000"/>
           <w:szCs w:val="28"/>
         </w:rPr>
         <w:t>)</w:t>
@@ -207,20 +177,17 @@
           <w:numId w:val="2"/>
         </w:numPr>
         <w:spacing w:before="0" w:beforeAutospacing="0" w:after="0" w:afterAutospacing="0"/>
+        <w:jc w:val="both"/>
         <w:textAlignment w:val="baseline"/>
         <w:rPr>
-          <w:rFonts w:ascii="Calibri" w:hAnsi="Calibri" w:cs="Calibri"/>
-          <w:color w:val="000000"/>
-          <w:sz w:val="28"/>
+          <w:color w:val="000000"/>
           <w:szCs w:val="28"/>
         </w:rPr>
       </w:pPr>
       <w:proofErr w:type="spellStart"/>
       <w:r>
         <w:rPr>
-          <w:rFonts w:ascii="Calibri" w:hAnsi="Calibri" w:cs="Calibri"/>
-          <w:color w:val="000000"/>
-          <w:sz w:val="28"/>
+          <w:color w:val="000000"/>
           <w:szCs w:val="28"/>
         </w:rPr>
         <w:t>Sessions</w:t>
@@ -228,9 +195,7 @@
       <w:proofErr w:type="spellEnd"/>
       <w:r>
         <w:rPr>
-          <w:rFonts w:ascii="Calibri" w:hAnsi="Calibri" w:cs="Calibri"/>
-          <w:color w:val="000000"/>
-          <w:sz w:val="28"/>
+          <w:color w:val="000000"/>
           <w:szCs w:val="28"/>
         </w:rPr>
         <w:t>: A regisztrált felhasználók bejelentkezését kezeli</w:t>
@@ -244,78 +209,142 @@
           <w:numId w:val="2"/>
         </w:numPr>
         <w:spacing w:before="0" w:beforeAutospacing="0" w:after="0" w:afterAutospacing="0"/>
+        <w:jc w:val="both"/>
         <w:textAlignment w:val="baseline"/>
         <w:rPr>
-          <w:rFonts w:ascii="Calibri" w:hAnsi="Calibri" w:cs="Calibri"/>
-          <w:color w:val="000000"/>
+          <w:color w:val="000000"/>
+          <w:szCs w:val="28"/>
+        </w:rPr>
+      </w:pPr>
+      <w:r>
+        <w:rPr>
+          <w:color w:val="000000"/>
+          <w:szCs w:val="28"/>
+        </w:rPr>
+        <w:t>Érték</w:t>
+      </w:r>
+      <w:r>
+        <w:rPr>
+          <w:color w:val="000000"/>
+          <w:szCs w:val="28"/>
+        </w:rPr>
+        <w:t xml:space="preserve">elés(felhasználók): A felhasználók értékelhetik egymást, az oldalon történő </w:t>
+      </w:r>
+      <w:proofErr w:type="gramStart"/>
+      <w:r>
+        <w:rPr>
+          <w:color w:val="000000"/>
+          <w:szCs w:val="28"/>
+        </w:rPr>
+        <w:t>aktivitásuk</w:t>
+      </w:r>
+      <w:proofErr w:type="gramEnd"/>
+      <w:r>
+        <w:rPr>
+          <w:color w:val="000000"/>
+          <w:szCs w:val="28"/>
+        </w:rPr>
+        <w:t xml:space="preserve"> alapján</w:t>
+      </w:r>
+    </w:p>
+    <w:p>
+      <w:pPr>
+        <w:pStyle w:val="NormlWeb"/>
+        <w:numPr>
+          <w:ilvl w:val="0"/>
+          <w:numId w:val="2"/>
+        </w:numPr>
+        <w:spacing w:before="0" w:beforeAutospacing="0" w:after="0" w:afterAutospacing="0"/>
+        <w:jc w:val="both"/>
+        <w:textAlignment w:val="baseline"/>
+        <w:rPr>
+          <w:color w:val="000000"/>
+          <w:szCs w:val="28"/>
+        </w:rPr>
+      </w:pPr>
+      <w:r>
+        <w:rPr>
+          <w:color w:val="000000"/>
+          <w:szCs w:val="28"/>
+        </w:rPr>
+        <w:t xml:space="preserve">Kommentek: A felhasználók </w:t>
+      </w:r>
+      <w:proofErr w:type="spellStart"/>
+      <w:r>
+        <w:rPr>
+          <w:color w:val="000000"/>
+          <w:szCs w:val="28"/>
+        </w:rPr>
+        <w:t>kommentelhetnek</w:t>
+      </w:r>
+      <w:proofErr w:type="spellEnd"/>
+      <w:r>
+        <w:rPr>
+          <w:color w:val="000000"/>
+          <w:szCs w:val="28"/>
+        </w:rPr>
+        <w:t xml:space="preserve"> a játékok alá, illetve egymás </w:t>
+      </w:r>
+      <w:proofErr w:type="gramStart"/>
+      <w:r>
+        <w:rPr>
+          <w:color w:val="000000"/>
+          <w:szCs w:val="28"/>
+        </w:rPr>
+        <w:t>profilja</w:t>
+      </w:r>
+      <w:proofErr w:type="gramEnd"/>
+      <w:r>
+        <w:rPr>
+          <w:color w:val="000000"/>
+          <w:szCs w:val="28"/>
+        </w:rPr>
+        <w:t xml:space="preserve"> alá is </w:t>
+      </w:r>
+      <w:proofErr w:type="spellStart"/>
+      <w:r>
+        <w:rPr>
+          <w:color w:val="000000"/>
+          <w:szCs w:val="28"/>
+        </w:rPr>
+        <w:t>kommentelhetnek</w:t>
+      </w:r>
+      <w:proofErr w:type="spellEnd"/>
+      <w:r>
+        <w:rPr>
+          <w:color w:val="000000"/>
+          <w:szCs w:val="28"/>
+        </w:rPr>
+        <w:t xml:space="preserve"> . A játék, illetve a profil </w:t>
+      </w:r>
+      <w:proofErr w:type="spellStart"/>
+      <w:r>
+        <w:rPr>
+          <w:color w:val="000000"/>
+          <w:szCs w:val="28"/>
+        </w:rPr>
+        <w:t>kommentelés</w:t>
+      </w:r>
+      <w:proofErr w:type="spellEnd"/>
+      <w:r>
+        <w:rPr>
+          <w:color w:val="000000"/>
+          <w:szCs w:val="28"/>
+        </w:rPr>
+        <w:t xml:space="preserve"> külön táblában szerepel.</w:t>
+      </w:r>
+    </w:p>
+    <w:p>
+      <w:pPr>
+        <w:pStyle w:val="Cmsor1"/>
+        <w:jc w:val="both"/>
+        <w:rPr>
           <w:sz w:val="28"/>
-          <w:szCs w:val="28"/>
-        </w:rPr>
-      </w:pPr>
-      <w:r>
-        <w:rPr>
-          <w:rFonts w:ascii="Calibri" w:hAnsi="Calibri" w:cs="Calibri"/>
-          <w:color w:val="000000"/>
+        </w:rPr>
+      </w:pPr>
+      <w:r>
+        <w:rPr>
           <w:sz w:val="28"/>
-          <w:szCs w:val="28"/>
-        </w:rPr>
-        <w:t>Érték</w:t>
-      </w:r>
-      <w:r>
-        <w:rPr>
-          <w:rFonts w:ascii="Calibri" w:hAnsi="Calibri" w:cs="Calibri"/>
-          <w:color w:val="000000"/>
-          <w:sz w:val="28"/>
-          <w:szCs w:val="28"/>
-        </w:rPr>
-        <w:t xml:space="preserve">elés(felhasználók): A felhasználók értékelhetik egymást, az oldalon történő </w:t>
-      </w:r>
-      <w:proofErr w:type="gramStart"/>
-      <w:r>
-        <w:rPr>
-          <w:rFonts w:ascii="Calibri" w:hAnsi="Calibri" w:cs="Calibri"/>
-          <w:color w:val="000000"/>
-          <w:sz w:val="28"/>
-          <w:szCs w:val="28"/>
-        </w:rPr>
-        <w:t>aktivitásuk</w:t>
-      </w:r>
-      <w:proofErr w:type="gramEnd"/>
-      <w:r>
-        <w:rPr>
-          <w:rFonts w:ascii="Calibri" w:hAnsi="Calibri" w:cs="Calibri"/>
-          <w:color w:val="000000"/>
-          <w:sz w:val="28"/>
-          <w:szCs w:val="28"/>
-        </w:rPr>
-        <w:t xml:space="preserve"> alapján</w:t>
-      </w:r>
-    </w:p>
-    <w:p>
-      <w:pPr>
-        <w:pStyle w:val="NormlWeb"/>
-        <w:spacing w:before="0" w:beforeAutospacing="0" w:after="0" w:afterAutospacing="0"/>
-        <w:ind w:left="720"/>
-        <w:textAlignment w:val="baseline"/>
-        <w:rPr>
-          <w:rFonts w:ascii="Calibri" w:hAnsi="Calibri" w:cs="Calibri"/>
-          <w:color w:val="000000"/>
-          <w:sz w:val="28"/>
-          <w:szCs w:val="28"/>
-        </w:rPr>
-      </w:pPr>
-    </w:p>
-    <w:p>
-      <w:pPr>
-        <w:pStyle w:val="Cmsor1"/>
-        <w:spacing w:before="240" w:beforeAutospacing="0" w:after="0" w:afterAutospacing="0"/>
-      </w:pPr>
-      <w:r>
-        <w:rPr>
-          <w:rFonts w:ascii="Calibri" w:hAnsi="Calibri" w:cs="Calibri"/>
-          <w:color w:val="000000"/>
-          <w:sz w:val="40"/>
-          <w:szCs w:val="40"/>
         </w:rPr>
         <w:t>Egyedekre osztás</w:t>
       </w:r>
@@ -328,20 +357,17 @@
           <w:numId w:val="4"/>
         </w:numPr>
         <w:spacing w:before="0" w:beforeAutospacing="0" w:after="0" w:afterAutospacing="0"/>
+        <w:jc w:val="both"/>
         <w:textAlignment w:val="baseline"/>
         <w:rPr>
-          <w:rFonts w:ascii="Calibri" w:hAnsi="Calibri" w:cs="Calibri"/>
-          <w:color w:val="000000"/>
-          <w:sz w:val="28"/>
+          <w:color w:val="000000"/>
           <w:szCs w:val="28"/>
         </w:rPr>
       </w:pPr>
       <w:proofErr w:type="spellStart"/>
       <w:r>
         <w:rPr>
-          <w:rFonts w:ascii="Calibri" w:hAnsi="Calibri" w:cs="Calibri"/>
-          <w:color w:val="000000"/>
-          <w:sz w:val="28"/>
+          <w:color w:val="000000"/>
           <w:szCs w:val="28"/>
         </w:rPr>
         <w:t>User</w:t>
@@ -349,15 +375,11 @@
       <w:proofErr w:type="spellEnd"/>
       <w:r>
         <w:rPr>
-          <w:rFonts w:ascii="Calibri" w:hAnsi="Calibri" w:cs="Calibri"/>
-          <w:color w:val="000000"/>
-          <w:sz w:val="28"/>
+          <w:color w:val="000000"/>
           <w:szCs w:val="28"/>
         </w:rPr>
         <w:t xml:space="preserve"> – 1-N kapcsolat</w:t>
       </w:r>
-      <w:bookmarkStart w:id="0" w:name="_GoBack"/>
-      <w:bookmarkEnd w:id="0"/>
     </w:p>
     <w:p>
       <w:pPr>
@@ -367,19 +389,16 @@
           <w:numId w:val="4"/>
         </w:numPr>
         <w:spacing w:before="0" w:beforeAutospacing="0" w:after="0" w:afterAutospacing="0"/>
+        <w:jc w:val="both"/>
         <w:textAlignment w:val="baseline"/>
         <w:rPr>
-          <w:rFonts w:ascii="Calibri" w:hAnsi="Calibri" w:cs="Calibri"/>
-          <w:color w:val="000000"/>
-          <w:sz w:val="28"/>
-          <w:szCs w:val="28"/>
-        </w:rPr>
-      </w:pPr>
-      <w:r>
-        <w:rPr>
-          <w:rFonts w:ascii="Calibri" w:hAnsi="Calibri" w:cs="Calibri"/>
-          <w:color w:val="000000"/>
-          <w:sz w:val="28"/>
+          <w:color w:val="000000"/>
+          <w:szCs w:val="28"/>
+        </w:rPr>
+      </w:pPr>
+      <w:r>
+        <w:rPr>
+          <w:color w:val="000000"/>
           <w:szCs w:val="28"/>
         </w:rPr>
         <w:t>Session – 1-N kapcsolat</w:t>
@@ -393,41 +412,1872 @@
           <w:numId w:val="4"/>
         </w:numPr>
         <w:spacing w:before="0" w:beforeAutospacing="0" w:after="0" w:afterAutospacing="0"/>
+        <w:jc w:val="both"/>
         <w:textAlignment w:val="baseline"/>
         <w:rPr>
-          <w:rFonts w:ascii="Calibri" w:hAnsi="Calibri" w:cs="Calibri"/>
-          <w:color w:val="000000"/>
+          <w:color w:val="000000"/>
+          <w:szCs w:val="28"/>
+        </w:rPr>
+      </w:pPr>
+      <w:proofErr w:type="spellStart"/>
+      <w:r>
+        <w:rPr>
+          <w:color w:val="000000"/>
+          <w:szCs w:val="28"/>
+        </w:rPr>
+        <w:t>Rating</w:t>
+      </w:r>
+      <w:proofErr w:type="spellEnd"/>
+      <w:r>
+        <w:rPr>
+          <w:color w:val="000000"/>
+          <w:szCs w:val="28"/>
+        </w:rPr>
+        <w:t xml:space="preserve"> – 1-N kapcsolat</w:t>
+      </w:r>
+    </w:p>
+    <w:p>
+      <w:pPr>
+        <w:pStyle w:val="NormlWeb"/>
+        <w:spacing w:before="0" w:beforeAutospacing="0" w:after="0" w:afterAutospacing="0"/>
+        <w:jc w:val="both"/>
+        <w:textAlignment w:val="baseline"/>
+        <w:rPr>
+          <w:color w:val="000000"/>
+          <w:szCs w:val="28"/>
+        </w:rPr>
+      </w:pPr>
+    </w:p>
+    <w:p>
+      <w:pPr>
+        <w:pStyle w:val="Cmsor1"/>
+        <w:jc w:val="both"/>
+        <w:rPr>
           <w:sz w:val="28"/>
-          <w:szCs w:val="28"/>
+        </w:rPr>
+      </w:pPr>
+      <w:bookmarkStart w:id="0" w:name="_Toc119921327"/>
+      <w:bookmarkStart w:id="1" w:name="_Toc119921584"/>
+      <w:bookmarkStart w:id="2" w:name="_Toc119921666"/>
+      <w:bookmarkStart w:id="3" w:name="_Toc119921690"/>
+      <w:r>
+        <w:rPr>
+          <w:sz w:val="28"/>
+        </w:rPr>
+        <w:t>Adattípusok meghatározása</w:t>
+      </w:r>
+      <w:bookmarkEnd w:id="0"/>
+      <w:bookmarkEnd w:id="1"/>
+      <w:bookmarkEnd w:id="2"/>
+      <w:bookmarkEnd w:id="3"/>
+    </w:p>
+    <w:p>
+      <w:pPr>
+        <w:pStyle w:val="Cmsor1"/>
+        <w:jc w:val="both"/>
+        <w:rPr>
+          <w:sz w:val="28"/>
         </w:rPr>
       </w:pPr>
       <w:proofErr w:type="spellStart"/>
       <w:r>
         <w:rPr>
-          <w:rFonts w:ascii="Calibri" w:hAnsi="Calibri" w:cs="Calibri"/>
-          <w:color w:val="000000"/>
           <w:sz w:val="28"/>
-          <w:szCs w:val="28"/>
-        </w:rPr>
-        <w:t>Rating</w:t>
+        </w:rPr>
+        <w:t>User</w:t>
       </w:r>
       <w:proofErr w:type="spellEnd"/>
       <w:r>
         <w:rPr>
-          <w:rFonts w:ascii="Calibri" w:hAnsi="Calibri" w:cs="Calibri"/>
-          <w:color w:val="000000"/>
           <w:sz w:val="28"/>
-          <w:szCs w:val="28"/>
-        </w:rPr>
-        <w:t xml:space="preserve"> – 1-N kapcsolat</w:t>
-      </w:r>
-    </w:p>
-    <w:p>
-      <w:pPr>
-        <w:rPr>
-          <w:rFonts w:ascii="Calibri" w:eastAsia="Times New Roman" w:hAnsi="Calibri" w:cs="Calibri"/>
-          <w:color w:val="000000"/>
+        </w:rPr>
+        <w:t xml:space="preserve"> tábla</w:t>
+      </w:r>
+    </w:p>
+    <w:p>
+      <w:pPr>
+        <w:jc w:val="both"/>
+        <w:rPr>
+          <w:rFonts w:ascii="Times New Roman" w:hAnsi="Times New Roman" w:cs="Times New Roman"/>
+          <w:sz w:val="24"/>
+        </w:rPr>
+      </w:pPr>
+      <w:r>
+        <w:rPr>
+          <w:rFonts w:ascii="Times New Roman" w:hAnsi="Times New Roman" w:cs="Times New Roman"/>
+          <w:sz w:val="24"/>
+        </w:rPr>
+        <w:t>A felhasználói adatok tárolásáért felel.</w:t>
+      </w:r>
+    </w:p>
+    <w:tbl>
+      <w:tblPr>
+        <w:tblStyle w:val="Rcsostblzat"/>
+        <w:tblW w:w="0" w:type="auto"/>
+        <w:tblLook w:val="04A0" w:firstRow="1" w:lastRow="0" w:firstColumn="1" w:lastColumn="0" w:noHBand="0" w:noVBand="1"/>
+      </w:tblPr>
+      <w:tblGrid>
+        <w:gridCol w:w="4531"/>
+        <w:gridCol w:w="4531"/>
+      </w:tblGrid>
+      <w:tr>
+        <w:tc>
+          <w:tcPr>
+            <w:tcW w:w="4531" w:type="dxa"/>
+          </w:tcPr>
+          <w:p>
+            <w:pPr>
+              <w:pStyle w:val="Cmsor1"/>
+              <w:jc w:val="both"/>
+              <w:outlineLvl w:val="0"/>
+              <w:rPr>
+                <w:sz w:val="24"/>
+              </w:rPr>
+            </w:pPr>
+            <w:r>
+              <w:rPr>
+                <w:sz w:val="24"/>
+              </w:rPr>
+              <w:t>ID</w:t>
+            </w:r>
+          </w:p>
+        </w:tc>
+        <w:tc>
+          <w:tcPr>
+            <w:tcW w:w="4531" w:type="dxa"/>
+          </w:tcPr>
+          <w:p>
+            <w:pPr>
+              <w:pStyle w:val="Cmsor1"/>
+              <w:jc w:val="both"/>
+              <w:outlineLvl w:val="0"/>
+              <w:rPr>
+                <w:b w:val="0"/>
+                <w:sz w:val="24"/>
+              </w:rPr>
+            </w:pPr>
+            <w:r>
+              <w:rPr>
+                <w:b w:val="0"/>
+                <w:sz w:val="24"/>
+              </w:rPr>
+              <w:t>Egyedi azonosító, ami folyamatosan növekvő szám, minél több felhasználó kerül az adatbázisba.</w:t>
+            </w:r>
+          </w:p>
+        </w:tc>
+      </w:tr>
+      <w:tr>
+        <w:tc>
+          <w:tcPr>
+            <w:tcW w:w="4531" w:type="dxa"/>
+          </w:tcPr>
+          <w:p>
+            <w:pPr>
+              <w:pStyle w:val="Cmsor1"/>
+              <w:jc w:val="both"/>
+              <w:outlineLvl w:val="0"/>
+              <w:rPr>
+                <w:sz w:val="24"/>
+              </w:rPr>
+            </w:pPr>
+            <w:proofErr w:type="spellStart"/>
+            <w:r>
+              <w:rPr>
+                <w:sz w:val="24"/>
+              </w:rPr>
+              <w:t>nev</w:t>
+            </w:r>
+            <w:proofErr w:type="spellEnd"/>
+          </w:p>
+        </w:tc>
+        <w:tc>
+          <w:tcPr>
+            <w:tcW w:w="4531" w:type="dxa"/>
+          </w:tcPr>
+          <w:p>
+            <w:pPr>
+              <w:pStyle w:val="Cmsor1"/>
+              <w:jc w:val="both"/>
+              <w:outlineLvl w:val="0"/>
+              <w:rPr>
+                <w:b w:val="0"/>
+                <w:sz w:val="24"/>
+              </w:rPr>
+            </w:pPr>
+            <w:r>
+              <w:rPr>
+                <w:b w:val="0"/>
+                <w:sz w:val="24"/>
+              </w:rPr>
+              <w:t>Felhasználó</w:t>
+            </w:r>
+            <w:r>
+              <w:rPr>
+                <w:b w:val="0"/>
+                <w:sz w:val="24"/>
+              </w:rPr>
+              <w:t>k</w:t>
+            </w:r>
+            <w:r>
+              <w:rPr>
+                <w:b w:val="0"/>
+                <w:sz w:val="24"/>
+              </w:rPr>
+              <w:t xml:space="preserve"> által látható és </w:t>
+            </w:r>
+            <w:proofErr w:type="spellStart"/>
+            <w:r>
+              <w:rPr>
+                <w:b w:val="0"/>
+                <w:sz w:val="24"/>
+              </w:rPr>
+              <w:t>testreszabható</w:t>
+            </w:r>
+            <w:proofErr w:type="spellEnd"/>
+            <w:r>
+              <w:rPr>
+                <w:b w:val="0"/>
+                <w:sz w:val="24"/>
+              </w:rPr>
+              <w:t xml:space="preserve"> azonosító, ez alapján is tudnak keresni a felhasználóra. Itt csak kisbetűket, számokat és egyes </w:t>
+            </w:r>
+            <w:proofErr w:type="gramStart"/>
+            <w:r>
+              <w:rPr>
+                <w:b w:val="0"/>
+                <w:sz w:val="24"/>
+              </w:rPr>
+              <w:t>karaktereket</w:t>
+            </w:r>
+            <w:proofErr w:type="gramEnd"/>
+            <w:r>
+              <w:rPr>
+                <w:b w:val="0"/>
+                <w:sz w:val="24"/>
+              </w:rPr>
+              <w:t xml:space="preserve"> lehet használni (. (pont), _ (aláhúzójel), - (kötőjel)). Kötelező kitölteni.</w:t>
+            </w:r>
+          </w:p>
+        </w:tc>
+      </w:tr>
+      <w:tr>
+        <w:tc>
+          <w:tcPr>
+            <w:tcW w:w="4531" w:type="dxa"/>
+          </w:tcPr>
+          <w:p>
+            <w:pPr>
+              <w:pStyle w:val="Cmsor1"/>
+              <w:jc w:val="both"/>
+              <w:outlineLvl w:val="0"/>
+              <w:rPr>
+                <w:sz w:val="24"/>
+              </w:rPr>
+            </w:pPr>
+            <w:proofErr w:type="spellStart"/>
+            <w:r>
+              <w:rPr>
+                <w:sz w:val="24"/>
+              </w:rPr>
+              <w:t>avatar</w:t>
+            </w:r>
+            <w:proofErr w:type="spellEnd"/>
+          </w:p>
+        </w:tc>
+        <w:tc>
+          <w:tcPr>
+            <w:tcW w:w="4531" w:type="dxa"/>
+          </w:tcPr>
+          <w:p>
+            <w:pPr>
+              <w:pStyle w:val="Cmsor1"/>
+              <w:jc w:val="both"/>
+              <w:outlineLvl w:val="0"/>
+              <w:rPr>
+                <w:b w:val="0"/>
+                <w:sz w:val="24"/>
+              </w:rPr>
+            </w:pPr>
+            <w:r>
+              <w:rPr>
+                <w:b w:val="0"/>
+                <w:sz w:val="24"/>
+              </w:rPr>
+              <w:t xml:space="preserve">A felhasználó által beállítható kép, amely a felhasználó </w:t>
+            </w:r>
+            <w:proofErr w:type="gramStart"/>
+            <w:r>
+              <w:rPr>
+                <w:b w:val="0"/>
+                <w:sz w:val="24"/>
+              </w:rPr>
+              <w:t>profiljánál</w:t>
+            </w:r>
+            <w:proofErr w:type="gramEnd"/>
+            <w:r>
+              <w:rPr>
+                <w:b w:val="0"/>
+                <w:sz w:val="24"/>
+              </w:rPr>
+              <w:t xml:space="preserve"> jelenik és szigorúan csak link alapján lehet feltölteni</w:t>
+            </w:r>
+          </w:p>
+        </w:tc>
+      </w:tr>
+      <w:tr>
+        <w:tc>
+          <w:tcPr>
+            <w:tcW w:w="4531" w:type="dxa"/>
+          </w:tcPr>
+          <w:p>
+            <w:pPr>
+              <w:pStyle w:val="Cmsor1"/>
+              <w:jc w:val="both"/>
+              <w:outlineLvl w:val="0"/>
+              <w:rPr>
+                <w:sz w:val="24"/>
+              </w:rPr>
+            </w:pPr>
+            <w:r>
+              <w:rPr>
+                <w:sz w:val="24"/>
+              </w:rPr>
+              <w:lastRenderedPageBreak/>
+              <w:t>email</w:t>
+            </w:r>
+          </w:p>
+        </w:tc>
+        <w:tc>
+          <w:tcPr>
+            <w:tcW w:w="4531" w:type="dxa"/>
+          </w:tcPr>
+          <w:p>
+            <w:pPr>
+              <w:pStyle w:val="Cmsor1"/>
+              <w:jc w:val="both"/>
+              <w:outlineLvl w:val="0"/>
+              <w:rPr>
+                <w:b w:val="0"/>
+                <w:sz w:val="24"/>
+              </w:rPr>
+            </w:pPr>
+            <w:r>
+              <w:rPr>
+                <w:b w:val="0"/>
+                <w:sz w:val="24"/>
+              </w:rPr>
+              <w:t xml:space="preserve">Email cím, </w:t>
+            </w:r>
+            <w:proofErr w:type="gramStart"/>
+            <w:r>
+              <w:rPr>
+                <w:b w:val="0"/>
+                <w:sz w:val="24"/>
+              </w:rPr>
+              <w:t>plusz adat</w:t>
+            </w:r>
+            <w:proofErr w:type="gramEnd"/>
+            <w:r>
+              <w:rPr>
+                <w:b w:val="0"/>
+                <w:sz w:val="24"/>
+              </w:rPr>
+              <w:t>, amit a felhasználó</w:t>
+            </w:r>
+            <w:r>
+              <w:rPr>
+                <w:b w:val="0"/>
+                <w:sz w:val="24"/>
+              </w:rPr>
+              <w:t>nak</w:t>
+            </w:r>
+            <w:r>
+              <w:rPr>
+                <w:b w:val="0"/>
+                <w:sz w:val="24"/>
+              </w:rPr>
+              <w:t xml:space="preserve"> a fiókja biztonsága érdekében </w:t>
+            </w:r>
+            <w:r>
+              <w:rPr>
+                <w:b w:val="0"/>
+                <w:sz w:val="24"/>
+              </w:rPr>
+              <w:t xml:space="preserve">kötelező kitölteni a regisztráció során. </w:t>
+            </w:r>
+          </w:p>
+        </w:tc>
+      </w:tr>
+      <w:tr>
+        <w:tc>
+          <w:tcPr>
+            <w:tcW w:w="4531" w:type="dxa"/>
+          </w:tcPr>
+          <w:p>
+            <w:pPr>
+              <w:pStyle w:val="Cmsor1"/>
+              <w:jc w:val="both"/>
+              <w:outlineLvl w:val="0"/>
+              <w:rPr>
+                <w:sz w:val="24"/>
+              </w:rPr>
+            </w:pPr>
+            <w:proofErr w:type="spellStart"/>
+            <w:r>
+              <w:rPr>
+                <w:sz w:val="24"/>
+              </w:rPr>
+              <w:t>jelszo</w:t>
+            </w:r>
+            <w:proofErr w:type="spellEnd"/>
+          </w:p>
+        </w:tc>
+        <w:tc>
+          <w:tcPr>
+            <w:tcW w:w="4531" w:type="dxa"/>
+          </w:tcPr>
+          <w:p>
+            <w:pPr>
+              <w:pStyle w:val="Cmsor1"/>
+              <w:jc w:val="both"/>
+              <w:outlineLvl w:val="0"/>
+              <w:rPr>
+                <w:b w:val="0"/>
+                <w:sz w:val="24"/>
+              </w:rPr>
+            </w:pPr>
+            <w:r>
+              <w:rPr>
+                <w:b w:val="0"/>
+                <w:sz w:val="24"/>
+              </w:rPr>
+              <w:t>Jelszó, amit a regisztráló megad, ez titkosítva kerül az adatbázisba biztonsági okok miatt. Kötelező kitölteni.</w:t>
+            </w:r>
+          </w:p>
+        </w:tc>
+      </w:tr>
+      <w:tr>
+        <w:tc>
+          <w:tcPr>
+            <w:tcW w:w="4531" w:type="dxa"/>
+          </w:tcPr>
+          <w:p>
+            <w:pPr>
+              <w:pStyle w:val="Cmsor1"/>
+              <w:jc w:val="both"/>
+              <w:outlineLvl w:val="0"/>
+              <w:rPr>
+                <w:sz w:val="24"/>
+              </w:rPr>
+            </w:pPr>
+            <w:proofErr w:type="spellStart"/>
+            <w:r>
+              <w:rPr>
+                <w:sz w:val="24"/>
+              </w:rPr>
+              <w:t>admin</w:t>
+            </w:r>
+            <w:proofErr w:type="spellEnd"/>
+          </w:p>
+        </w:tc>
+        <w:tc>
+          <w:tcPr>
+            <w:tcW w:w="4531" w:type="dxa"/>
+          </w:tcPr>
+          <w:p>
+            <w:pPr>
+              <w:pStyle w:val="Cmsor1"/>
+              <w:jc w:val="both"/>
+              <w:outlineLvl w:val="0"/>
+              <w:rPr>
+                <w:b w:val="0"/>
+                <w:sz w:val="24"/>
+              </w:rPr>
+            </w:pPr>
+          </w:p>
+        </w:tc>
+      </w:tr>
+    </w:tbl>
+    <w:p>
+      <w:pPr>
+        <w:pStyle w:val="Cmsor1"/>
+        <w:jc w:val="both"/>
+        <w:rPr>
+          <w:b w:val="0"/>
+          <w:sz w:val="24"/>
+        </w:rPr>
+      </w:pPr>
+      <w:r>
+        <w:rPr>
+          <w:b w:val="0"/>
+          <w:sz w:val="24"/>
+        </w:rPr>
+        <w:drawing>
+          <wp:inline distT="0" distB="0" distL="0" distR="0" wp14:anchorId="30A5D8F9" wp14:editId="61FF66A9">
+            <wp:extent cx="5760720" cy="1748790"/>
+            <wp:effectExtent l="0" t="0" r="0" b="3810"/>
+            <wp:docPr id="5" name="Kép 5"/>
+            <wp:cNvGraphicFramePr>
+              <a:graphicFrameLocks xmlns:a="http://schemas.openxmlformats.org/drawingml/2006/main" noChangeAspect="1"/>
+            </wp:cNvGraphicFramePr>
+            <a:graphic xmlns:a="http://schemas.openxmlformats.org/drawingml/2006/main">
+              <a:graphicData uri="http://schemas.openxmlformats.org/drawingml/2006/picture">
+                <pic:pic xmlns:pic="http://schemas.openxmlformats.org/drawingml/2006/picture">
+                  <pic:nvPicPr>
+                    <pic:cNvPr id="1" name=""/>
+                    <pic:cNvPicPr/>
+                  </pic:nvPicPr>
+                  <pic:blipFill>
+                    <a:blip r:embed="rId6"/>
+                    <a:stretch>
+                      <a:fillRect/>
+                    </a:stretch>
+                  </pic:blipFill>
+                  <pic:spPr>
+                    <a:xfrm>
+                      <a:off x="0" y="0"/>
+                      <a:ext cx="5760720" cy="1748790"/>
+                    </a:xfrm>
+                    <a:prstGeom prst="rect">
+                      <a:avLst/>
+                    </a:prstGeom>
+                  </pic:spPr>
+                </pic:pic>
+              </a:graphicData>
+            </a:graphic>
+          </wp:inline>
+        </w:drawing>
+      </w:r>
+      <w:bookmarkStart w:id="4" w:name="_GoBack"/>
+      <w:bookmarkEnd w:id="4"/>
+    </w:p>
+    <w:p>
+      <w:pPr>
+        <w:pStyle w:val="Cmsor1"/>
+        <w:jc w:val="both"/>
+        <w:rPr>
           <w:sz w:val="28"/>
+        </w:rPr>
+      </w:pPr>
+      <w:proofErr w:type="spellStart"/>
+      <w:r>
+        <w:rPr>
+          <w:sz w:val="28"/>
+        </w:rPr>
+        <w:t>Sessions</w:t>
+      </w:r>
+      <w:proofErr w:type="spellEnd"/>
+      <w:r>
+        <w:rPr>
+          <w:sz w:val="28"/>
+        </w:rPr>
+        <w:t xml:space="preserve"> tábla</w:t>
+      </w:r>
+    </w:p>
+    <w:p>
+      <w:pPr>
+        <w:pStyle w:val="Cmsor1"/>
+        <w:jc w:val="both"/>
+        <w:rPr>
+          <w:b w:val="0"/>
+          <w:sz w:val="24"/>
+        </w:rPr>
+      </w:pPr>
+      <w:r>
+        <w:rPr>
+          <w:b w:val="0"/>
+          <w:sz w:val="24"/>
+        </w:rPr>
+        <w:t>E</w:t>
+      </w:r>
+      <w:r>
+        <w:rPr>
+          <w:b w:val="0"/>
+          <w:sz w:val="24"/>
+        </w:rPr>
+        <w:t xml:space="preserve">gy olyan esemény, amikor a felhasználó SQL-parancsok használatával </w:t>
+      </w:r>
+      <w:proofErr w:type="gramStart"/>
+      <w:r>
+        <w:rPr>
+          <w:b w:val="0"/>
+          <w:sz w:val="24"/>
+        </w:rPr>
+        <w:t>interakcióba</w:t>
+      </w:r>
+      <w:proofErr w:type="gramEnd"/>
+      <w:r>
+        <w:rPr>
+          <w:b w:val="0"/>
+          <w:sz w:val="24"/>
+        </w:rPr>
+        <w:t xml:space="preserve"> lép egy relációs adatbázissal. Amikor a felhasználó először csatlakozik az adatbázishoz, munkamenet jön létre.</w:t>
+      </w:r>
+    </w:p>
+    <w:tbl>
+      <w:tblPr>
+        <w:tblStyle w:val="Rcsostblzat"/>
+        <w:tblW w:w="0" w:type="auto"/>
+        <w:tblLook w:val="04A0" w:firstRow="1" w:lastRow="0" w:firstColumn="1" w:lastColumn="0" w:noHBand="0" w:noVBand="1"/>
+      </w:tblPr>
+      <w:tblGrid>
+        <w:gridCol w:w="4531"/>
+        <w:gridCol w:w="4531"/>
+      </w:tblGrid>
+      <w:tr>
+        <w:tc>
+          <w:tcPr>
+            <w:tcW w:w="4531" w:type="dxa"/>
+          </w:tcPr>
+          <w:p>
+            <w:pPr>
+              <w:pStyle w:val="Cmsor1"/>
+              <w:jc w:val="both"/>
+              <w:outlineLvl w:val="0"/>
+              <w:rPr>
+                <w:sz w:val="24"/>
+              </w:rPr>
+            </w:pPr>
+            <w:r>
+              <w:rPr>
+                <w:sz w:val="24"/>
+              </w:rPr>
+              <w:t>ID</w:t>
+            </w:r>
+          </w:p>
+        </w:tc>
+        <w:tc>
+          <w:tcPr>
+            <w:tcW w:w="4531" w:type="dxa"/>
+          </w:tcPr>
+          <w:p>
+            <w:pPr>
+              <w:pStyle w:val="Cmsor1"/>
+              <w:jc w:val="both"/>
+              <w:outlineLvl w:val="0"/>
+              <w:rPr>
+                <w:b w:val="0"/>
+                <w:sz w:val="24"/>
+              </w:rPr>
+            </w:pPr>
+            <w:r>
+              <w:rPr>
+                <w:b w:val="0"/>
+                <w:sz w:val="24"/>
+              </w:rPr>
+              <w:t xml:space="preserve">Egyedi azonosító, ami folyamatosan növekvő szám, minél több </w:t>
+            </w:r>
+            <w:r>
+              <w:rPr>
+                <w:b w:val="0"/>
+                <w:sz w:val="24"/>
+              </w:rPr>
+              <w:t>session kerül létrehozásra</w:t>
+            </w:r>
+            <w:r>
+              <w:rPr>
+                <w:b w:val="0"/>
+                <w:sz w:val="24"/>
+              </w:rPr>
+              <w:t>.</w:t>
+            </w:r>
+          </w:p>
+        </w:tc>
+      </w:tr>
+      <w:tr>
+        <w:tc>
+          <w:tcPr>
+            <w:tcW w:w="4531" w:type="dxa"/>
+          </w:tcPr>
+          <w:p>
+            <w:pPr>
+              <w:pStyle w:val="Cmsor1"/>
+              <w:jc w:val="both"/>
+              <w:outlineLvl w:val="0"/>
+              <w:rPr>
+                <w:sz w:val="24"/>
+              </w:rPr>
+            </w:pPr>
+            <w:proofErr w:type="spellStart"/>
+            <w:r>
+              <w:rPr>
+                <w:sz w:val="24"/>
+              </w:rPr>
+              <w:t>UserID</w:t>
+            </w:r>
+            <w:proofErr w:type="spellEnd"/>
+          </w:p>
+        </w:tc>
+        <w:tc>
+          <w:tcPr>
+            <w:tcW w:w="4531" w:type="dxa"/>
+          </w:tcPr>
+          <w:p>
+            <w:pPr>
+              <w:pStyle w:val="Cmsor1"/>
+              <w:jc w:val="both"/>
+              <w:outlineLvl w:val="0"/>
+              <w:rPr>
+                <w:b w:val="0"/>
+                <w:sz w:val="24"/>
+              </w:rPr>
+            </w:pPr>
+            <w:r>
+              <w:rPr>
+                <w:b w:val="0"/>
+                <w:sz w:val="24"/>
+              </w:rPr>
+              <w:t>A felhasználó azonosítója, akihez az adott session tartozik.</w:t>
+            </w:r>
+          </w:p>
+        </w:tc>
+      </w:tr>
+      <w:tr>
+        <w:tc>
+          <w:tcPr>
+            <w:tcW w:w="4531" w:type="dxa"/>
+          </w:tcPr>
+          <w:p>
+            <w:pPr>
+              <w:pStyle w:val="Cmsor1"/>
+              <w:jc w:val="both"/>
+              <w:outlineLvl w:val="0"/>
+              <w:rPr>
+                <w:sz w:val="24"/>
+              </w:rPr>
+            </w:pPr>
+            <w:proofErr w:type="spellStart"/>
+            <w:r>
+              <w:rPr>
+                <w:sz w:val="24"/>
+              </w:rPr>
+              <w:t>active</w:t>
+            </w:r>
+            <w:proofErr w:type="spellEnd"/>
+          </w:p>
+        </w:tc>
+        <w:tc>
+          <w:tcPr>
+            <w:tcW w:w="4531" w:type="dxa"/>
+          </w:tcPr>
+          <w:p>
+            <w:pPr>
+              <w:pStyle w:val="Cmsor1"/>
+              <w:jc w:val="both"/>
+              <w:outlineLvl w:val="0"/>
+              <w:rPr>
+                <w:b w:val="0"/>
+                <w:sz w:val="24"/>
+              </w:rPr>
+            </w:pPr>
+            <w:r>
+              <w:rPr>
+                <w:b w:val="0"/>
+                <w:sz w:val="24"/>
+              </w:rPr>
+              <w:t xml:space="preserve">Az </w:t>
+            </w:r>
+            <w:proofErr w:type="spellStart"/>
+            <w:r>
+              <w:rPr>
+                <w:b w:val="0"/>
+                <w:sz w:val="24"/>
+              </w:rPr>
+              <w:t>active</w:t>
+            </w:r>
+            <w:proofErr w:type="spellEnd"/>
+            <w:r>
+              <w:rPr>
+                <w:b w:val="0"/>
+                <w:sz w:val="24"/>
+              </w:rPr>
+              <w:t xml:space="preserve"> egyed arra szolgál, hogy éppen a felhasználó sessionje életben van e még, tehát nem járt le. </w:t>
+            </w:r>
+          </w:p>
+        </w:tc>
+      </w:tr>
+      <w:tr>
+        <w:tc>
+          <w:tcPr>
+            <w:tcW w:w="4531" w:type="dxa"/>
+          </w:tcPr>
+          <w:p>
+            <w:pPr>
+              <w:pStyle w:val="Cmsor1"/>
+              <w:jc w:val="both"/>
+              <w:outlineLvl w:val="0"/>
+              <w:rPr>
+                <w:sz w:val="24"/>
+              </w:rPr>
+            </w:pPr>
+            <w:proofErr w:type="spellStart"/>
+            <w:r>
+              <w:rPr>
+                <w:sz w:val="24"/>
+              </w:rPr>
+              <w:t>token</w:t>
+            </w:r>
+            <w:proofErr w:type="spellEnd"/>
+          </w:p>
+        </w:tc>
+        <w:tc>
+          <w:tcPr>
+            <w:tcW w:w="4531" w:type="dxa"/>
+          </w:tcPr>
+          <w:p>
+            <w:pPr>
+              <w:pStyle w:val="Cmsor1"/>
+              <w:jc w:val="both"/>
+              <w:outlineLvl w:val="0"/>
+              <w:rPr>
+                <w:b w:val="0"/>
+                <w:sz w:val="24"/>
+              </w:rPr>
+            </w:pPr>
+            <w:r>
+              <w:rPr>
+                <w:b w:val="0"/>
+                <w:sz w:val="24"/>
+              </w:rPr>
+              <w:t xml:space="preserve">Egy egyedi kulcs, mely munkamenet azonosítót jelent. </w:t>
+            </w:r>
+            <w:r>
+              <w:rPr>
+                <w:b w:val="0"/>
+                <w:sz w:val="24"/>
+              </w:rPr>
+              <w:t xml:space="preserve">A </w:t>
+            </w:r>
+            <w:proofErr w:type="spellStart"/>
+            <w:r>
+              <w:rPr>
+                <w:b w:val="0"/>
+                <w:sz w:val="24"/>
+              </w:rPr>
+              <w:t>token</w:t>
+            </w:r>
+            <w:proofErr w:type="spellEnd"/>
+            <w:r>
+              <w:rPr>
+                <w:b w:val="0"/>
+                <w:sz w:val="24"/>
+              </w:rPr>
+              <w:t xml:space="preserve"> nem tartalmazhat üres </w:t>
+            </w:r>
+            <w:proofErr w:type="gramStart"/>
+            <w:r>
+              <w:rPr>
+                <w:b w:val="0"/>
+                <w:sz w:val="24"/>
+              </w:rPr>
+              <w:t>karaktereket</w:t>
+            </w:r>
+            <w:proofErr w:type="gramEnd"/>
+            <w:r>
+              <w:rPr>
+                <w:b w:val="0"/>
+                <w:sz w:val="24"/>
+              </w:rPr>
+              <w:t xml:space="preserve">. </w:t>
+            </w:r>
+          </w:p>
+        </w:tc>
+      </w:tr>
+      <w:tr>
+        <w:tc>
+          <w:tcPr>
+            <w:tcW w:w="4531" w:type="dxa"/>
+          </w:tcPr>
+          <w:p>
+            <w:pPr>
+              <w:pStyle w:val="Cmsor1"/>
+              <w:jc w:val="both"/>
+              <w:outlineLvl w:val="0"/>
+              <w:rPr>
+                <w:sz w:val="24"/>
+              </w:rPr>
+            </w:pPr>
+            <w:proofErr w:type="spellStart"/>
+            <w:r>
+              <w:rPr>
+                <w:sz w:val="24"/>
+              </w:rPr>
+              <w:t>acquired</w:t>
+            </w:r>
+            <w:proofErr w:type="spellEnd"/>
+          </w:p>
+        </w:tc>
+        <w:tc>
+          <w:tcPr>
+            <w:tcW w:w="4531" w:type="dxa"/>
+          </w:tcPr>
+          <w:p>
+            <w:pPr>
+              <w:pStyle w:val="Cmsor1"/>
+              <w:jc w:val="both"/>
+              <w:outlineLvl w:val="0"/>
+              <w:rPr>
+                <w:b w:val="0"/>
+                <w:sz w:val="24"/>
+              </w:rPr>
+            </w:pPr>
+            <w:r>
+              <w:rPr>
+                <w:b w:val="0"/>
+                <w:sz w:val="24"/>
+              </w:rPr>
+              <w:t xml:space="preserve">A session kezdési időpontját jelenti, amikor a például a felhasználó bejelentkezik a </w:t>
+            </w:r>
+            <w:proofErr w:type="gramStart"/>
+            <w:r>
+              <w:rPr>
+                <w:b w:val="0"/>
+                <w:sz w:val="24"/>
+              </w:rPr>
+              <w:t>profiljába</w:t>
+            </w:r>
+            <w:proofErr w:type="gramEnd"/>
+            <w:r>
+              <w:rPr>
+                <w:b w:val="0"/>
+                <w:sz w:val="24"/>
+              </w:rPr>
+              <w:t>.</w:t>
+            </w:r>
+          </w:p>
+        </w:tc>
+      </w:tr>
+      <w:tr>
+        <w:tc>
+          <w:tcPr>
+            <w:tcW w:w="4531" w:type="dxa"/>
+          </w:tcPr>
+          <w:p>
+            <w:pPr>
+              <w:pStyle w:val="Cmsor1"/>
+              <w:jc w:val="both"/>
+              <w:outlineLvl w:val="0"/>
+              <w:rPr>
+                <w:sz w:val="24"/>
+              </w:rPr>
+            </w:pPr>
+            <w:proofErr w:type="spellStart"/>
+            <w:r>
+              <w:rPr>
+                <w:sz w:val="24"/>
+              </w:rPr>
+              <w:t>expires</w:t>
+            </w:r>
+            <w:proofErr w:type="spellEnd"/>
+          </w:p>
+        </w:tc>
+        <w:tc>
+          <w:tcPr>
+            <w:tcW w:w="4531" w:type="dxa"/>
+          </w:tcPr>
+          <w:p>
+            <w:pPr>
+              <w:pStyle w:val="Cmsor1"/>
+              <w:jc w:val="both"/>
+              <w:outlineLvl w:val="0"/>
+              <w:rPr>
+                <w:b w:val="0"/>
+                <w:sz w:val="24"/>
+              </w:rPr>
+            </w:pPr>
+            <w:r>
+              <w:rPr>
+                <w:b w:val="0"/>
+                <w:sz w:val="24"/>
+              </w:rPr>
+              <w:t xml:space="preserve">A session </w:t>
+            </w:r>
+            <w:r>
+              <w:rPr>
+                <w:b w:val="0"/>
+                <w:sz w:val="24"/>
+              </w:rPr>
+              <w:t>lejárati</w:t>
+            </w:r>
+            <w:r>
+              <w:rPr>
+                <w:b w:val="0"/>
+                <w:sz w:val="24"/>
+              </w:rPr>
+              <w:t xml:space="preserve"> időpontját jelenti</w:t>
+            </w:r>
+            <w:r>
+              <w:rPr>
+                <w:b w:val="0"/>
+                <w:sz w:val="24"/>
+              </w:rPr>
+              <w:t>.</w:t>
+            </w:r>
+          </w:p>
+        </w:tc>
+      </w:tr>
+    </w:tbl>
+    <w:p>
+      <w:pPr>
+        <w:pStyle w:val="Cmsor1"/>
+        <w:jc w:val="both"/>
+        <w:rPr>
+          <w:b w:val="0"/>
+          <w:sz w:val="24"/>
+        </w:rPr>
+      </w:pPr>
+      <w:r>
+        <w:rPr>
+          <w:b w:val="0"/>
+          <w:sz w:val="24"/>
+        </w:rPr>
+        <w:lastRenderedPageBreak/>
+        <w:drawing>
+          <wp:inline distT="0" distB="0" distL="0" distR="0" wp14:anchorId="3E15F580" wp14:editId="4FE07A74">
+            <wp:extent cx="5760720" cy="2896235"/>
+            <wp:effectExtent l="0" t="0" r="0" b="0"/>
+            <wp:docPr id="4" name="Kép 4"/>
+            <wp:cNvGraphicFramePr>
+              <a:graphicFrameLocks xmlns:a="http://schemas.openxmlformats.org/drawingml/2006/main" noChangeAspect="1"/>
+            </wp:cNvGraphicFramePr>
+            <a:graphic xmlns:a="http://schemas.openxmlformats.org/drawingml/2006/main">
+              <a:graphicData uri="http://schemas.openxmlformats.org/drawingml/2006/picture">
+                <pic:pic xmlns:pic="http://schemas.openxmlformats.org/drawingml/2006/picture">
+                  <pic:nvPicPr>
+                    <pic:cNvPr id="1" name=""/>
+                    <pic:cNvPicPr/>
+                  </pic:nvPicPr>
+                  <pic:blipFill>
+                    <a:blip r:embed="rId7"/>
+                    <a:stretch>
+                      <a:fillRect/>
+                    </a:stretch>
+                  </pic:blipFill>
+                  <pic:spPr>
+                    <a:xfrm>
+                      <a:off x="0" y="0"/>
+                      <a:ext cx="5760720" cy="2896235"/>
+                    </a:xfrm>
+                    <a:prstGeom prst="rect">
+                      <a:avLst/>
+                    </a:prstGeom>
+                  </pic:spPr>
+                </pic:pic>
+              </a:graphicData>
+            </a:graphic>
+          </wp:inline>
+        </w:drawing>
+      </w:r>
+    </w:p>
+    <w:p>
+      <w:pPr>
+        <w:pStyle w:val="Cmsor1"/>
+        <w:jc w:val="both"/>
+        <w:rPr>
+          <w:sz w:val="28"/>
+        </w:rPr>
+      </w:pPr>
+      <w:proofErr w:type="spellStart"/>
+      <w:r>
+        <w:rPr>
+          <w:sz w:val="28"/>
+        </w:rPr>
+        <w:t>ratingGame</w:t>
+      </w:r>
+      <w:proofErr w:type="spellEnd"/>
+      <w:r>
+        <w:rPr>
+          <w:sz w:val="28"/>
+        </w:rPr>
+        <w:t xml:space="preserve"> tábla</w:t>
+      </w:r>
+    </w:p>
+    <w:p>
+      <w:pPr>
+        <w:pStyle w:val="Cmsor1"/>
+        <w:jc w:val="both"/>
+        <w:rPr>
+          <w:b w:val="0"/>
+          <w:sz w:val="24"/>
+        </w:rPr>
+      </w:pPr>
+      <w:r>
+        <w:rPr>
+          <w:b w:val="0"/>
+          <w:sz w:val="24"/>
+        </w:rPr>
+        <w:t>Ebben a táblában a játékok érték</w:t>
+      </w:r>
+      <w:r>
+        <w:rPr>
+          <w:b w:val="0"/>
+          <w:sz w:val="24"/>
+        </w:rPr>
+        <w:t>e</w:t>
+      </w:r>
+      <w:r>
+        <w:rPr>
+          <w:b w:val="0"/>
+          <w:sz w:val="24"/>
+        </w:rPr>
+        <w:t>lésére vonatkozó egyedeket tároljuk.</w:t>
+      </w:r>
+    </w:p>
+    <w:tbl>
+      <w:tblPr>
+        <w:tblStyle w:val="Rcsostblzat"/>
+        <w:tblW w:w="0" w:type="auto"/>
+        <w:tblLook w:val="04A0" w:firstRow="1" w:lastRow="0" w:firstColumn="1" w:lastColumn="0" w:noHBand="0" w:noVBand="1"/>
+      </w:tblPr>
+      <w:tblGrid>
+        <w:gridCol w:w="4531"/>
+        <w:gridCol w:w="4531"/>
+      </w:tblGrid>
+      <w:tr>
+        <w:tc>
+          <w:tcPr>
+            <w:tcW w:w="4531" w:type="dxa"/>
+          </w:tcPr>
+          <w:p>
+            <w:pPr>
+              <w:pStyle w:val="Cmsor1"/>
+              <w:jc w:val="both"/>
+              <w:outlineLvl w:val="0"/>
+              <w:rPr>
+                <w:sz w:val="24"/>
+              </w:rPr>
+            </w:pPr>
+            <w:r>
+              <w:rPr>
+                <w:sz w:val="24"/>
+              </w:rPr>
+              <w:t>ID</w:t>
+            </w:r>
+          </w:p>
+        </w:tc>
+        <w:tc>
+          <w:tcPr>
+            <w:tcW w:w="4531" w:type="dxa"/>
+          </w:tcPr>
+          <w:p>
+            <w:pPr>
+              <w:pStyle w:val="Cmsor1"/>
+              <w:jc w:val="both"/>
+              <w:outlineLvl w:val="0"/>
+              <w:rPr>
+                <w:b w:val="0"/>
+                <w:sz w:val="24"/>
+              </w:rPr>
+            </w:pPr>
+            <w:r>
+              <w:rPr>
+                <w:b w:val="0"/>
+                <w:sz w:val="24"/>
+              </w:rPr>
+              <w:t>Egyedi azonosító,</w:t>
+            </w:r>
+            <w:r>
+              <w:rPr>
+                <w:b w:val="0"/>
+                <w:sz w:val="24"/>
+              </w:rPr>
+              <w:t xml:space="preserve"> ami folyamatosan növekvő szám.</w:t>
+            </w:r>
+          </w:p>
+        </w:tc>
+      </w:tr>
+      <w:tr>
+        <w:tc>
+          <w:tcPr>
+            <w:tcW w:w="4531" w:type="dxa"/>
+          </w:tcPr>
+          <w:p>
+            <w:pPr>
+              <w:pStyle w:val="Cmsor1"/>
+              <w:jc w:val="both"/>
+              <w:outlineLvl w:val="0"/>
+              <w:rPr>
+                <w:sz w:val="24"/>
+              </w:rPr>
+            </w:pPr>
+            <w:proofErr w:type="spellStart"/>
+            <w:r>
+              <w:rPr>
+                <w:sz w:val="24"/>
+              </w:rPr>
+              <w:t>ratedBy</w:t>
+            </w:r>
+            <w:proofErr w:type="spellEnd"/>
+          </w:p>
+        </w:tc>
+        <w:tc>
+          <w:tcPr>
+            <w:tcW w:w="4531" w:type="dxa"/>
+          </w:tcPr>
+          <w:p>
+            <w:pPr>
+              <w:pStyle w:val="Cmsor1"/>
+              <w:jc w:val="both"/>
+              <w:outlineLvl w:val="0"/>
+              <w:rPr>
+                <w:b w:val="0"/>
+                <w:sz w:val="24"/>
+              </w:rPr>
+            </w:pPr>
+            <w:r>
+              <w:rPr>
+                <w:b w:val="0"/>
+                <w:sz w:val="24"/>
+              </w:rPr>
+              <w:t>Itt jelenik meg, hogy melyik felhasználó által van értékelve egy adott játék.</w:t>
+            </w:r>
+          </w:p>
+        </w:tc>
+      </w:tr>
+      <w:tr>
+        <w:tc>
+          <w:tcPr>
+            <w:tcW w:w="4531" w:type="dxa"/>
+          </w:tcPr>
+          <w:p>
+            <w:pPr>
+              <w:pStyle w:val="Cmsor1"/>
+              <w:jc w:val="both"/>
+              <w:outlineLvl w:val="0"/>
+              <w:rPr>
+                <w:sz w:val="24"/>
+              </w:rPr>
+            </w:pPr>
+            <w:proofErr w:type="spellStart"/>
+            <w:r>
+              <w:rPr>
+                <w:sz w:val="24"/>
+              </w:rPr>
+              <w:t>ratedGame</w:t>
+            </w:r>
+            <w:proofErr w:type="spellEnd"/>
+          </w:p>
+        </w:tc>
+        <w:tc>
+          <w:tcPr>
+            <w:tcW w:w="4531" w:type="dxa"/>
+          </w:tcPr>
+          <w:p>
+            <w:pPr>
+              <w:pStyle w:val="Cmsor1"/>
+              <w:jc w:val="both"/>
+              <w:outlineLvl w:val="0"/>
+              <w:rPr>
+                <w:b w:val="0"/>
+                <w:sz w:val="24"/>
+              </w:rPr>
+            </w:pPr>
+            <w:r>
+              <w:rPr>
+                <w:b w:val="0"/>
+                <w:sz w:val="24"/>
+              </w:rPr>
+              <w:t>Az értékelt játék megjelenése.</w:t>
+            </w:r>
+          </w:p>
+        </w:tc>
+      </w:tr>
+      <w:tr>
+        <w:tc>
+          <w:tcPr>
+            <w:tcW w:w="4531" w:type="dxa"/>
+          </w:tcPr>
+          <w:p>
+            <w:pPr>
+              <w:pStyle w:val="Cmsor1"/>
+              <w:jc w:val="both"/>
+              <w:outlineLvl w:val="0"/>
+              <w:rPr>
+                <w:sz w:val="24"/>
+              </w:rPr>
+            </w:pPr>
+            <w:proofErr w:type="spellStart"/>
+            <w:r>
+              <w:rPr>
+                <w:sz w:val="24"/>
+              </w:rPr>
+              <w:t>rating</w:t>
+            </w:r>
+            <w:proofErr w:type="spellEnd"/>
+          </w:p>
+        </w:tc>
+        <w:tc>
+          <w:tcPr>
+            <w:tcW w:w="4531" w:type="dxa"/>
+          </w:tcPr>
+          <w:p>
+            <w:pPr>
+              <w:pStyle w:val="Cmsor1"/>
+              <w:jc w:val="both"/>
+              <w:outlineLvl w:val="0"/>
+              <w:rPr>
+                <w:b w:val="0"/>
+                <w:sz w:val="24"/>
+              </w:rPr>
+            </w:pPr>
+            <w:r>
+              <w:rPr>
+                <w:b w:val="0"/>
+                <w:sz w:val="24"/>
+              </w:rPr>
+              <w:t>Maga az értékelés jelenik meg ebben a mezőben. A felhasználók egy 1-10es skálán értékelhetik a játékokat.</w:t>
+            </w:r>
+          </w:p>
+        </w:tc>
+      </w:tr>
+    </w:tbl>
+    <w:p>
+      <w:pPr>
+        <w:pStyle w:val="Cmsor1"/>
+        <w:jc w:val="both"/>
+        <w:rPr>
+          <w:b w:val="0"/>
+          <w:sz w:val="24"/>
+        </w:rPr>
+      </w:pPr>
+      <w:r>
+        <w:rPr>
+          <w:b w:val="0"/>
+          <w:sz w:val="24"/>
+        </w:rPr>
+        <w:drawing>
+          <wp:anchor distT="0" distB="0" distL="114300" distR="114300" simplePos="0" relativeHeight="251659264" behindDoc="1" locked="0" layoutInCell="1" allowOverlap="1">
+            <wp:simplePos x="0" y="0"/>
+            <wp:positionH relativeFrom="margin">
+              <wp:posOffset>1329055</wp:posOffset>
+            </wp:positionH>
+            <wp:positionV relativeFrom="paragraph">
+              <wp:posOffset>0</wp:posOffset>
+            </wp:positionV>
+            <wp:extent cx="3314700" cy="1752600"/>
+            <wp:effectExtent l="0" t="0" r="0" b="0"/>
+            <wp:wrapTight wrapText="bothSides">
+              <wp:wrapPolygon edited="0">
+                <wp:start x="0" y="0"/>
+                <wp:lineTo x="0" y="21365"/>
+                <wp:lineTo x="21476" y="21365"/>
+                <wp:lineTo x="21476" y="0"/>
+                <wp:lineTo x="0" y="0"/>
+              </wp:wrapPolygon>
+            </wp:wrapTight>
+            <wp:docPr id="3" name="Kép 3"/>
+            <wp:cNvGraphicFramePr>
+              <a:graphicFrameLocks xmlns:a="http://schemas.openxmlformats.org/drawingml/2006/main" noChangeAspect="1"/>
+            </wp:cNvGraphicFramePr>
+            <a:graphic xmlns:a="http://schemas.openxmlformats.org/drawingml/2006/main">
+              <a:graphicData uri="http://schemas.openxmlformats.org/drawingml/2006/picture">
+                <pic:pic xmlns:pic="http://schemas.openxmlformats.org/drawingml/2006/picture">
+                  <pic:nvPicPr>
+                    <pic:cNvPr id="1" name=""/>
+                    <pic:cNvPicPr/>
+                  </pic:nvPicPr>
+                  <pic:blipFill>
+                    <a:blip r:embed="rId8">
+                      <a:extLst>
+                        <a:ext uri="{28A0092B-C50C-407E-A947-70E740481C1C}">
+                          <a14:useLocalDpi xmlns:a14="http://schemas.microsoft.com/office/drawing/2010/main" val="0"/>
+                        </a:ext>
+                      </a:extLst>
+                    </a:blip>
+                    <a:stretch>
+                      <a:fillRect/>
+                    </a:stretch>
+                  </pic:blipFill>
+                  <pic:spPr>
+                    <a:xfrm>
+                      <a:off x="0" y="0"/>
+                      <a:ext cx="3314700" cy="1752600"/>
+                    </a:xfrm>
+                    <a:prstGeom prst="rect">
+                      <a:avLst/>
+                    </a:prstGeom>
+                  </pic:spPr>
+                </pic:pic>
+              </a:graphicData>
+            </a:graphic>
+            <wp14:sizeRelH relativeFrom="margin">
+              <wp14:pctWidth>0</wp14:pctWidth>
+            </wp14:sizeRelH>
+          </wp:anchor>
+        </w:drawing>
+      </w:r>
+    </w:p>
+    <w:p>
+      <w:pPr>
+        <w:pStyle w:val="Cmsor1"/>
+        <w:jc w:val="both"/>
+        <w:rPr>
+          <w:sz w:val="28"/>
+        </w:rPr>
+      </w:pPr>
+    </w:p>
+    <w:p>
+      <w:pPr>
+        <w:pStyle w:val="Cmsor1"/>
+        <w:jc w:val="both"/>
+        <w:rPr>
+          <w:sz w:val="28"/>
+        </w:rPr>
+      </w:pPr>
+    </w:p>
+    <w:p>
+      <w:pPr>
+        <w:pStyle w:val="Cmsor1"/>
+        <w:jc w:val="both"/>
+        <w:rPr>
+          <w:sz w:val="28"/>
+        </w:rPr>
+      </w:pPr>
+    </w:p>
+    <w:p>
+      <w:pPr>
+        <w:pStyle w:val="Cmsor1"/>
+        <w:jc w:val="both"/>
+        <w:rPr>
+          <w:sz w:val="28"/>
+        </w:rPr>
+      </w:pPr>
+    </w:p>
+    <w:p>
+      <w:pPr>
+        <w:pStyle w:val="Cmsor1"/>
+        <w:jc w:val="both"/>
+        <w:rPr>
+          <w:sz w:val="28"/>
+        </w:rPr>
+      </w:pPr>
+    </w:p>
+    <w:p>
+      <w:pPr>
+        <w:pStyle w:val="Cmsor1"/>
+        <w:jc w:val="both"/>
+        <w:rPr>
+          <w:sz w:val="28"/>
+        </w:rPr>
+      </w:pPr>
+      <w:proofErr w:type="spellStart"/>
+      <w:r>
+        <w:rPr>
+          <w:sz w:val="28"/>
+        </w:rPr>
+        <w:t>ratingUser</w:t>
+      </w:r>
+      <w:proofErr w:type="spellEnd"/>
+      <w:r>
+        <w:rPr>
+          <w:sz w:val="28"/>
+        </w:rPr>
+        <w:t xml:space="preserve"> tábla</w:t>
+      </w:r>
+    </w:p>
+    <w:p>
+      <w:pPr>
+        <w:pStyle w:val="Cmsor1"/>
+        <w:jc w:val="both"/>
+        <w:rPr>
+          <w:b w:val="0"/>
+          <w:sz w:val="24"/>
+        </w:rPr>
+      </w:pPr>
+      <w:r>
+        <w:rPr>
+          <w:b w:val="0"/>
+          <w:sz w:val="24"/>
+        </w:rPr>
+        <w:t xml:space="preserve">Ebben a táblában a </w:t>
+      </w:r>
+      <w:r>
+        <w:rPr>
+          <w:b w:val="0"/>
+          <w:sz w:val="24"/>
+        </w:rPr>
+        <w:t>felhasználók</w:t>
+      </w:r>
+      <w:r>
+        <w:rPr>
+          <w:b w:val="0"/>
+          <w:sz w:val="24"/>
+        </w:rPr>
+        <w:t xml:space="preserve"> érték</w:t>
+      </w:r>
+      <w:r>
+        <w:rPr>
+          <w:b w:val="0"/>
+          <w:sz w:val="24"/>
+        </w:rPr>
+        <w:t>e</w:t>
+      </w:r>
+      <w:r>
+        <w:rPr>
+          <w:b w:val="0"/>
+          <w:sz w:val="24"/>
+        </w:rPr>
+        <w:t>lésére vonatkozó egyedeket tároljuk.</w:t>
+      </w:r>
+    </w:p>
+    <w:tbl>
+      <w:tblPr>
+        <w:tblStyle w:val="Rcsostblzat"/>
+        <w:tblW w:w="0" w:type="auto"/>
+        <w:tblLook w:val="04A0" w:firstRow="1" w:lastRow="0" w:firstColumn="1" w:lastColumn="0" w:noHBand="0" w:noVBand="1"/>
+      </w:tblPr>
+      <w:tblGrid>
+        <w:gridCol w:w="4531"/>
+        <w:gridCol w:w="4531"/>
+      </w:tblGrid>
+      <w:tr>
+        <w:tc>
+          <w:tcPr>
+            <w:tcW w:w="4531" w:type="dxa"/>
+          </w:tcPr>
+          <w:p>
+            <w:pPr>
+              <w:pStyle w:val="Cmsor1"/>
+              <w:jc w:val="both"/>
+              <w:outlineLvl w:val="0"/>
+              <w:rPr>
+                <w:sz w:val="24"/>
+              </w:rPr>
+            </w:pPr>
+            <w:r>
+              <w:rPr>
+                <w:sz w:val="24"/>
+              </w:rPr>
+              <w:t>ID</w:t>
+            </w:r>
+          </w:p>
+        </w:tc>
+        <w:tc>
+          <w:tcPr>
+            <w:tcW w:w="4531" w:type="dxa"/>
+          </w:tcPr>
+          <w:p>
+            <w:pPr>
+              <w:pStyle w:val="Cmsor1"/>
+              <w:jc w:val="both"/>
+              <w:outlineLvl w:val="0"/>
+              <w:rPr>
+                <w:b w:val="0"/>
+                <w:sz w:val="24"/>
+              </w:rPr>
+            </w:pPr>
+            <w:r>
+              <w:rPr>
+                <w:b w:val="0"/>
+                <w:sz w:val="24"/>
+              </w:rPr>
+              <w:t>Egyedi azonosító, ami folyamatosan növekvő szám</w:t>
+            </w:r>
+            <w:r>
+              <w:rPr>
+                <w:b w:val="0"/>
+                <w:sz w:val="24"/>
+              </w:rPr>
+              <w:t>.</w:t>
+            </w:r>
+          </w:p>
+        </w:tc>
+      </w:tr>
+      <w:tr>
+        <w:tc>
+          <w:tcPr>
+            <w:tcW w:w="4531" w:type="dxa"/>
+          </w:tcPr>
+          <w:p>
+            <w:pPr>
+              <w:pStyle w:val="Cmsor1"/>
+              <w:jc w:val="both"/>
+              <w:outlineLvl w:val="0"/>
+              <w:rPr>
+                <w:sz w:val="24"/>
+              </w:rPr>
+            </w:pPr>
+            <w:proofErr w:type="spellStart"/>
+            <w:r>
+              <w:rPr>
+                <w:sz w:val="24"/>
+              </w:rPr>
+              <w:lastRenderedPageBreak/>
+              <w:t>ratedUser</w:t>
+            </w:r>
+            <w:proofErr w:type="spellEnd"/>
+          </w:p>
+        </w:tc>
+        <w:tc>
+          <w:tcPr>
+            <w:tcW w:w="4531" w:type="dxa"/>
+          </w:tcPr>
+          <w:p>
+            <w:pPr>
+              <w:pStyle w:val="Cmsor1"/>
+              <w:jc w:val="both"/>
+              <w:outlineLvl w:val="0"/>
+              <w:rPr>
+                <w:b w:val="0"/>
+                <w:sz w:val="24"/>
+              </w:rPr>
+            </w:pPr>
+            <w:r>
+              <w:rPr>
+                <w:b w:val="0"/>
+                <w:sz w:val="24"/>
+              </w:rPr>
+              <w:t>Az értékelt felhasználó azonosítója.</w:t>
+            </w:r>
+          </w:p>
+        </w:tc>
+      </w:tr>
+      <w:tr>
+        <w:tc>
+          <w:tcPr>
+            <w:tcW w:w="4531" w:type="dxa"/>
+          </w:tcPr>
+          <w:p>
+            <w:pPr>
+              <w:pStyle w:val="Cmsor1"/>
+              <w:jc w:val="both"/>
+              <w:outlineLvl w:val="0"/>
+              <w:rPr>
+                <w:sz w:val="24"/>
+              </w:rPr>
+            </w:pPr>
+            <w:proofErr w:type="spellStart"/>
+            <w:r>
+              <w:rPr>
+                <w:sz w:val="24"/>
+              </w:rPr>
+              <w:t>ratedBy</w:t>
+            </w:r>
+            <w:proofErr w:type="spellEnd"/>
+          </w:p>
+        </w:tc>
+        <w:tc>
+          <w:tcPr>
+            <w:tcW w:w="4531" w:type="dxa"/>
+          </w:tcPr>
+          <w:p>
+            <w:pPr>
+              <w:pStyle w:val="Cmsor1"/>
+              <w:jc w:val="both"/>
+              <w:outlineLvl w:val="0"/>
+              <w:rPr>
+                <w:b w:val="0"/>
+                <w:sz w:val="24"/>
+              </w:rPr>
+            </w:pPr>
+            <w:r>
+              <w:rPr>
+                <w:b w:val="0"/>
+                <w:sz w:val="24"/>
+              </w:rPr>
+              <w:t>Ki által lett értékelve az adott felhasználó</w:t>
+            </w:r>
+          </w:p>
+        </w:tc>
+      </w:tr>
+      <w:tr>
+        <w:tc>
+          <w:tcPr>
+            <w:tcW w:w="4531" w:type="dxa"/>
+          </w:tcPr>
+          <w:p>
+            <w:pPr>
+              <w:pStyle w:val="Cmsor1"/>
+              <w:jc w:val="both"/>
+              <w:outlineLvl w:val="0"/>
+              <w:rPr>
+                <w:sz w:val="24"/>
+              </w:rPr>
+            </w:pPr>
+            <w:proofErr w:type="spellStart"/>
+            <w:r>
+              <w:rPr>
+                <w:sz w:val="24"/>
+              </w:rPr>
+              <w:t>rating</w:t>
+            </w:r>
+            <w:proofErr w:type="spellEnd"/>
+          </w:p>
+        </w:tc>
+        <w:tc>
+          <w:tcPr>
+            <w:tcW w:w="4531" w:type="dxa"/>
+          </w:tcPr>
+          <w:p>
+            <w:pPr>
+              <w:pStyle w:val="Cmsor1"/>
+              <w:jc w:val="both"/>
+              <w:outlineLvl w:val="0"/>
+              <w:rPr>
+                <w:b w:val="0"/>
+                <w:sz w:val="24"/>
+              </w:rPr>
+            </w:pPr>
+            <w:r>
+              <w:rPr>
+                <w:b w:val="0"/>
+                <w:sz w:val="24"/>
+              </w:rPr>
+              <w:t xml:space="preserve">Maga az értékelés jelenik meg ebben a mezőben. A felhasználók egy 1-10es skálán értékelhetik a </w:t>
+            </w:r>
+            <w:r>
+              <w:rPr>
+                <w:b w:val="0"/>
+                <w:sz w:val="24"/>
+              </w:rPr>
+              <w:t>felhasználókat</w:t>
+            </w:r>
+            <w:r>
+              <w:rPr>
+                <w:b w:val="0"/>
+                <w:sz w:val="24"/>
+              </w:rPr>
+              <w:t>.</w:t>
+            </w:r>
+          </w:p>
+        </w:tc>
+      </w:tr>
+    </w:tbl>
+    <w:p>
+      <w:pPr>
+        <w:pStyle w:val="Cmsor1"/>
+        <w:rPr>
+          <w:b w:val="0"/>
+          <w:sz w:val="24"/>
+        </w:rPr>
+      </w:pPr>
+      <w:r>
+        <w:rPr>
+          <w:b w:val="0"/>
+          <w:sz w:val="24"/>
+        </w:rPr>
+        <w:drawing>
+          <wp:anchor distT="0" distB="0" distL="114300" distR="114300" simplePos="0" relativeHeight="251658240" behindDoc="1" locked="0" layoutInCell="1" allowOverlap="1" wp14:anchorId="485A2572" wp14:editId="455B5F34">
+            <wp:simplePos x="0" y="0"/>
+            <wp:positionH relativeFrom="margin">
+              <wp:posOffset>1195705</wp:posOffset>
+            </wp:positionH>
+            <wp:positionV relativeFrom="paragraph">
+              <wp:posOffset>268605</wp:posOffset>
+            </wp:positionV>
+            <wp:extent cx="3409950" cy="1790700"/>
+            <wp:effectExtent l="0" t="0" r="0" b="0"/>
+            <wp:wrapTight wrapText="bothSides">
+              <wp:wrapPolygon edited="0">
+                <wp:start x="0" y="0"/>
+                <wp:lineTo x="0" y="21370"/>
+                <wp:lineTo x="21479" y="21370"/>
+                <wp:lineTo x="21479" y="0"/>
+                <wp:lineTo x="0" y="0"/>
+              </wp:wrapPolygon>
+            </wp:wrapTight>
+            <wp:docPr id="1" name="Kép 1"/>
+            <wp:cNvGraphicFramePr>
+              <a:graphicFrameLocks xmlns:a="http://schemas.openxmlformats.org/drawingml/2006/main" noChangeAspect="1"/>
+            </wp:cNvGraphicFramePr>
+            <a:graphic xmlns:a="http://schemas.openxmlformats.org/drawingml/2006/main">
+              <a:graphicData uri="http://schemas.openxmlformats.org/drawingml/2006/picture">
+                <pic:pic xmlns:pic="http://schemas.openxmlformats.org/drawingml/2006/picture">
+                  <pic:nvPicPr>
+                    <pic:cNvPr id="1" name=""/>
+                    <pic:cNvPicPr/>
+                  </pic:nvPicPr>
+                  <pic:blipFill>
+                    <a:blip r:embed="rId9">
+                      <a:extLst>
+                        <a:ext uri="{28A0092B-C50C-407E-A947-70E740481C1C}">
+                          <a14:useLocalDpi xmlns:a14="http://schemas.microsoft.com/office/drawing/2010/main" val="0"/>
+                        </a:ext>
+                      </a:extLst>
+                    </a:blip>
+                    <a:stretch>
+                      <a:fillRect/>
+                    </a:stretch>
+                  </pic:blipFill>
+                  <pic:spPr>
+                    <a:xfrm>
+                      <a:off x="0" y="0"/>
+                      <a:ext cx="3409950" cy="1790700"/>
+                    </a:xfrm>
+                    <a:prstGeom prst="rect">
+                      <a:avLst/>
+                    </a:prstGeom>
+                  </pic:spPr>
+                </pic:pic>
+              </a:graphicData>
+            </a:graphic>
+            <wp14:sizeRelH relativeFrom="margin">
+              <wp14:pctWidth>0</wp14:pctWidth>
+            </wp14:sizeRelH>
+          </wp:anchor>
+        </w:drawing>
+      </w:r>
+    </w:p>
+    <w:p>
+      <w:pPr>
+        <w:pStyle w:val="Cmsor1"/>
+        <w:rPr>
+          <w:b w:val="0"/>
+          <w:sz w:val="24"/>
+        </w:rPr>
+      </w:pPr>
+    </w:p>
+    <w:p>
+      <w:pPr>
+        <w:pStyle w:val="Cmsor1"/>
+        <w:rPr>
+          <w:b w:val="0"/>
+          <w:sz w:val="24"/>
+        </w:rPr>
+      </w:pPr>
+    </w:p>
+    <w:p>
+      <w:pPr>
+        <w:pStyle w:val="NormlWeb"/>
+        <w:spacing w:before="0" w:beforeAutospacing="0" w:after="0" w:afterAutospacing="0"/>
+        <w:textAlignment w:val="baseline"/>
+        <w:rPr>
+          <w:color w:val="000000"/>
+          <w:sz w:val="28"/>
+          <w:szCs w:val="28"/>
+        </w:rPr>
+      </w:pPr>
+    </w:p>
+    <w:p>
+      <w:pPr>
+        <w:pStyle w:val="NormlWeb"/>
+        <w:spacing w:before="0" w:beforeAutospacing="0" w:after="0" w:afterAutospacing="0"/>
+        <w:textAlignment w:val="baseline"/>
+        <w:rPr>
+          <w:color w:val="000000"/>
+          <w:sz w:val="28"/>
+          <w:szCs w:val="28"/>
+        </w:rPr>
+      </w:pPr>
+    </w:p>
+    <w:p>
+      <w:pPr>
+        <w:pStyle w:val="NormlWeb"/>
+        <w:spacing w:before="0" w:beforeAutospacing="0" w:after="0" w:afterAutospacing="0"/>
+        <w:textAlignment w:val="baseline"/>
+        <w:rPr>
+          <w:color w:val="000000"/>
+          <w:sz w:val="28"/>
+          <w:szCs w:val="28"/>
+        </w:rPr>
+      </w:pPr>
+    </w:p>
+    <w:p>
+      <w:pPr>
+        <w:rPr>
+          <w:rFonts w:ascii="Times New Roman" w:eastAsia="Times New Roman" w:hAnsi="Times New Roman" w:cs="Times New Roman"/>
+          <w:color w:val="000000"/>
+          <w:sz w:val="28"/>
           <w:szCs w:val="28"/>
           <w:lang w:eastAsia="hu-HU"/>
         </w:rPr>
@@ -436,6 +2286,7 @@
     <w:p>
       <w:pPr>
         <w:rPr>
+          <w:rFonts w:ascii="Times New Roman" w:hAnsi="Times New Roman" w:cs="Times New Roman"/>
           <w:sz w:val="24"/>
           <w:szCs w:val="24"/>
         </w:rPr>
@@ -1537,6 +3388,25 @@
       <w:szCs w:val="56"/>
     </w:rPr>
   </w:style>
+  <w:style w:type="table" w:styleId="Rcsostblzat">
+    <w:name w:val="Table Grid"/>
+    <w:basedOn w:val="Normltblzat"/>
+    <w:uiPriority w:val="39"/>
+    <w:rsid w:val="00982545"/>
+    <w:pPr>
+      <w:spacing w:after="0" w:line="240" w:lineRule="auto"/>
+    </w:pPr>
+    <w:tblPr>
+      <w:tblBorders>
+        <w:top w:val="single" w:sz="4" w:space="0" w:color="auto"/>
+        <w:left w:val="single" w:sz="4" w:space="0" w:color="auto"/>
+        <w:bottom w:val="single" w:sz="4" w:space="0" w:color="auto"/>
+        <w:right w:val="single" w:sz="4" w:space="0" w:color="auto"/>
+        <w:insideH w:val="single" w:sz="4" w:space="0" w:color="auto"/>
+        <w:insideV w:val="single" w:sz="4" w:space="0" w:color="auto"/>
+      </w:tblBorders>
+    </w:tblPr>
+  </w:style>
 </w:styles>
 </file>
 
@@ -1799,4 +3669,16 @@
     </a:ext>
   </a:extLst>
 </a:theme>
+</file>
+
+<file path=customXml/item1.xml><?xml version="1.0" encoding="utf-8"?>
+<b:Sources xmlns:b="http://schemas.openxmlformats.org/officeDocument/2006/bibliography" xmlns="http://schemas.openxmlformats.org/officeDocument/2006/bibliography" SelectedStyle="\APASixthEditionOfficeOnline.xsl" StyleName="APA" Version="6"/>
+</file>
+
+<file path=customXml/itemProps1.xml><?xml version="1.0" encoding="utf-8"?>
+<ds:datastoreItem xmlns:ds="http://schemas.openxmlformats.org/officeDocument/2006/customXml" ds:itemID="{B05310C2-D599-4D1F-9175-23DE5FD69DAE}">
+  <ds:schemaRefs>
+    <ds:schemaRef ds:uri="http://schemas.openxmlformats.org/officeDocument/2006/bibliography"/>
+  </ds:schemaRefs>
+</ds:datastoreItem>
 </file>
</xml_diff>